<commit_message>
// commit changes for commercial module.
</commit_message>
<xml_diff>
--- a/Documents/MOM/MOM_EmcureNPD_23May2022.docx
+++ b/Documents/MOM/MOM_EmcureNPD_23May2022.docx
@@ -7,9 +7,9 @@
         <w:ind w:left="-1440" w:right="-1440"/>
         <w:jc w:val="center"/>
       </w:pPr>
-      <w:bookmarkStart w:id="0" w:name="_Toc57806111"/>
-      <w:bookmarkStart w:id="1" w:name="_Toc89702747"/>
-      <w:bookmarkStart w:id="2" w:name="_Toc501475336"/>
+      <w:bookmarkStart w:id="0" w:name="_Toc89702747"/>
+      <w:bookmarkStart w:id="1" w:name="_Toc501475336"/>
+      <w:bookmarkStart w:id="2" w:name="_Toc57806111"/>
       <w:r>
         <w:rPr>
           <w:lang w:val="en-IN" w:eastAsia="en-IN"/>
@@ -548,7 +548,7 @@
                                   </w14:solidFill>
                                 </w14:textFill>
                               </w:rPr>
-                              <w:t>March 28</w:t>
+                              <w:t>April 17</w:t>
                             </w:r>
                             <w:r>
                               <w:rPr>
@@ -636,7 +636,7 @@
                             </w14:solidFill>
                           </w14:textFill>
                         </w:rPr>
-                        <w:t>March 28</w:t>
+                        <w:t>April 17</w:t>
                       </w:r>
                       <w:r>
                         <w:rPr>
@@ -811,7 +811,7 @@
                 <w:rFonts w:hint="default" w:asciiTheme="minorHAnsi" w:hAnsiTheme="minorHAnsi" w:cstheme="minorHAnsi"/>
                 <w:lang w:val="en-US"/>
               </w:rPr>
-              <w:t>28-March-2023</w:t>
+              <w:t>17-April-2023</w:t>
             </w:r>
           </w:p>
         </w:tc>
@@ -998,7 +998,7 @@
                 <w:rFonts w:hint="default" w:asciiTheme="minorHAnsi" w:hAnsiTheme="minorHAnsi" w:cstheme="minorHAnsi"/>
                 <w:lang w:val="en-US"/>
               </w:rPr>
-              <w:t>Weekly Status Report</w:t>
+              <w:t>Emcure NPD - UAT Release</w:t>
             </w:r>
           </w:p>
         </w:tc>
@@ -1142,57 +1142,6 @@
           <w:tcPr>
             <w:tcW w:w="3135" w:type="pct"/>
           </w:tcPr>
-          <w:p>
-            <w:pPr>
-              <w:pStyle w:val="50"/>
-              <w:jc w:val="both"/>
-              <w:rPr>
-                <w:rFonts w:hint="default" w:asciiTheme="minorHAnsi" w:hAnsiTheme="minorHAnsi" w:cstheme="minorHAnsi"/>
-                <w:lang w:val="en-US"/>
-              </w:rPr>
-            </w:pPr>
-            <w:r>
-              <w:rPr>
-                <w:rFonts w:hint="default" w:asciiTheme="minorHAnsi" w:hAnsiTheme="minorHAnsi" w:cstheme="minorHAnsi"/>
-                <w:lang w:val="en-US"/>
-              </w:rPr>
-              <w:t>- Narendra Upasani</w:t>
-            </w:r>
-          </w:p>
-          <w:p>
-            <w:pPr>
-              <w:pStyle w:val="50"/>
-              <w:jc w:val="both"/>
-              <w:rPr>
-                <w:rFonts w:hint="default" w:asciiTheme="minorHAnsi" w:hAnsiTheme="minorHAnsi" w:cstheme="minorHAnsi"/>
-                <w:lang w:val="en-US"/>
-              </w:rPr>
-            </w:pPr>
-            <w:r>
-              <w:rPr>
-                <w:rFonts w:hint="default" w:asciiTheme="minorHAnsi" w:hAnsiTheme="minorHAnsi" w:cstheme="minorHAnsi"/>
-                <w:lang w:val="en-US"/>
-              </w:rPr>
-              <w:t xml:space="preserve">- Siddharth Amarnath </w:t>
-            </w:r>
-          </w:p>
-          <w:p>
-            <w:pPr>
-              <w:pStyle w:val="50"/>
-              <w:jc w:val="both"/>
-              <w:rPr>
-                <w:rFonts w:hint="default" w:asciiTheme="minorHAnsi" w:hAnsiTheme="minorHAnsi" w:cstheme="minorHAnsi"/>
-                <w:lang w:val="en-US"/>
-              </w:rPr>
-            </w:pPr>
-            <w:r>
-              <w:rPr>
-                <w:rFonts w:hint="default" w:asciiTheme="minorHAnsi" w:hAnsiTheme="minorHAnsi" w:cstheme="minorHAnsi"/>
-                <w:lang w:val="en-US"/>
-              </w:rPr>
-              <w:t>- Vikas Tripathi</w:t>
-            </w:r>
-          </w:p>
           <w:p>
             <w:pPr>
               <w:pStyle w:val="50"/>
@@ -1498,7 +1447,77 @@
                 <w:rFonts w:hint="default" w:asciiTheme="minorHAnsi" w:hAnsiTheme="minorHAnsi" w:cstheme="minorHAnsi"/>
                 <w:lang w:val="en-US"/>
               </w:rPr>
-              <w:t>NeoSOFT team will share the UAT release date</w:t>
+              <w:t>As discussed with Rahul, Emcure team would like to begin with Pre UAT phase for this week and from next week onwards they will begin with UAT phase.</w:t>
+            </w:r>
+          </w:p>
+        </w:tc>
+      </w:tr>
+      <w:tr>
+        <w:tblPrEx>
+          <w:tblBorders>
+            <w:top w:val="single" w:color="7E7E7E" w:themeColor="text1" w:themeTint="80" w:sz="4" w:space="0"/>
+            <w:left w:val="single" w:color="7E7E7E" w:themeColor="text1" w:themeTint="80" w:sz="4" w:space="0"/>
+            <w:bottom w:val="single" w:color="7E7E7E" w:themeColor="text1" w:themeTint="80" w:sz="4" w:space="0"/>
+            <w:right w:val="single" w:color="7E7E7E" w:themeColor="text1" w:themeTint="80" w:sz="4" w:space="0"/>
+            <w:insideH w:val="single" w:color="7E7E7E" w:themeColor="text1" w:themeTint="80" w:sz="4" w:space="0"/>
+            <w:insideV w:val="single" w:color="7E7E7E" w:themeColor="text1" w:themeTint="80" w:sz="4" w:space="0"/>
+          </w:tblBorders>
+          <w:tblCellMar>
+            <w:top w:w="55" w:type="dxa"/>
+            <w:left w:w="55" w:type="dxa"/>
+            <w:bottom w:w="55" w:type="dxa"/>
+            <w:right w:w="55" w:type="dxa"/>
+          </w:tblCellMar>
+        </w:tblPrEx>
+        <w:tc>
+          <w:tcPr>
+            <w:tcW w:w="667" w:type="pct"/>
+          </w:tcPr>
+          <w:p>
+            <w:pPr>
+              <w:pStyle w:val="50"/>
+              <w:jc w:val="center"/>
+              <w:rPr>
+                <w:rFonts w:hint="default" w:asciiTheme="minorHAnsi" w:hAnsiTheme="minorHAnsi" w:cstheme="minorHAnsi"/>
+                <w:lang w:val="en-US"/>
+              </w:rPr>
+            </w:pPr>
+            <w:r>
+              <w:rPr>
+                <w:rFonts w:hint="default" w:asciiTheme="minorHAnsi" w:hAnsiTheme="minorHAnsi" w:cstheme="minorHAnsi"/>
+                <w:lang w:val="en-US"/>
+              </w:rPr>
+              <w:t>2</w:t>
+            </w:r>
+          </w:p>
+        </w:tc>
+        <w:tc>
+          <w:tcPr>
+            <w:tcW w:w="4332" w:type="pct"/>
+          </w:tcPr>
+          <w:p>
+            <w:pPr>
+              <w:pStyle w:val="50"/>
+              <w:rPr>
+                <w:rFonts w:hint="default" w:asciiTheme="minorHAnsi" w:hAnsiTheme="minorHAnsi" w:cstheme="minorHAnsi"/>
+                <w:lang w:val="en-US"/>
+              </w:rPr>
+            </w:pPr>
+            <w:r>
+              <w:rPr>
+                <w:rFonts w:hint="default" w:asciiTheme="minorHAnsi" w:hAnsiTheme="minorHAnsi" w:cstheme="minorHAnsi"/>
+                <w:lang w:val="en-US"/>
+              </w:rPr>
+              <w:t>As discussed with Rahul, NeoSOFT team is releasing NPD application for UA</w:t>
+            </w:r>
+            <w:bookmarkStart w:id="3" w:name="_GoBack"/>
+            <w:bookmarkEnd w:id="3"/>
+            <w:r>
+              <w:rPr>
+                <w:rFonts w:hint="default" w:asciiTheme="minorHAnsi" w:hAnsiTheme="minorHAnsi" w:cstheme="minorHAnsi"/>
+                <w:lang w:val="en-US"/>
+              </w:rPr>
+              <w:t>T phase.</w:t>
             </w:r>
           </w:p>
         </w:tc>
@@ -1908,16 +1927,7 @@
                 <w:bCs w:val="0"/>
                 <w:lang w:val="en-US"/>
               </w:rPr>
-              <w:t xml:space="preserve">As discussed, </w:t>
-            </w:r>
-            <w:r>
-              <w:rPr>
-                <w:rFonts w:hint="default" w:asciiTheme="minorHAnsi" w:hAnsiTheme="minorHAnsi"/>
-                <w:b w:val="0"/>
-                <w:bCs w:val="0"/>
-                <w:lang w:val="en-US"/>
-              </w:rPr>
-              <w:t>Emcure team will share feedback about UI</w:t>
+              <w:t>NeoSOFT team will setup UAT environment on Emcure server</w:t>
             </w:r>
           </w:p>
         </w:tc>
@@ -1938,7 +1948,7 @@
                 <w:rFonts w:hint="default" w:asciiTheme="minorHAnsi" w:hAnsiTheme="minorHAnsi" w:cstheme="minorHAnsi"/>
                 <w:lang w:val="en-US"/>
               </w:rPr>
-              <w:t>Emcure Team</w:t>
+              <w:t>NeoSOFT Team</w:t>
             </w:r>
           </w:p>
         </w:tc>
@@ -1959,7 +1969,7 @@
                 <w:rFonts w:hint="default" w:asciiTheme="minorHAnsi" w:hAnsiTheme="minorHAnsi" w:cstheme="minorHAnsi"/>
                 <w:lang w:val="en-US"/>
               </w:rPr>
-              <w:t>28-Mar-2023</w:t>
+              <w:t>17-Apr-2023</w:t>
             </w:r>
           </w:p>
         </w:tc>
@@ -1980,7 +1990,7 @@
                 <w:rFonts w:hint="default" w:asciiTheme="minorHAnsi" w:hAnsiTheme="minorHAnsi" w:cstheme="minorHAnsi"/>
                 <w:lang w:val="en-US"/>
               </w:rPr>
-              <w:t>10-Apr-2023</w:t>
+              <w:t>17-Apr-2023</w:t>
             </w:r>
           </w:p>
         </w:tc>
@@ -2001,7 +2011,7 @@
                 <w:rFonts w:hint="default" w:asciiTheme="minorHAnsi" w:hAnsiTheme="minorHAnsi" w:cstheme="minorHAnsi"/>
                 <w:lang w:val="en-US"/>
               </w:rPr>
-              <w:t>Pending</w:t>
+              <w:t>Completed</w:t>
             </w:r>
           </w:p>
         </w:tc>
@@ -2069,7 +2079,7 @@
                 <w:rFonts w:hint="default" w:asciiTheme="minorHAnsi" w:hAnsiTheme="minorHAnsi"/>
                 <w:lang w:val="en-US"/>
               </w:rPr>
-              <w:t>Emcure team will share display notification format</w:t>
+              <w:t>Emcure team will share formula sheet for PBF &amp; Finance module.</w:t>
             </w:r>
           </w:p>
         </w:tc>
@@ -2090,7 +2100,7 @@
                 <w:rFonts w:hint="default" w:asciiTheme="minorHAnsi" w:hAnsiTheme="minorHAnsi" w:cstheme="minorHAnsi"/>
                 <w:lang w:val="en-US"/>
               </w:rPr>
-              <w:t>Emcure Team</w:t>
+              <w:t>Rahul Patil</w:t>
             </w:r>
           </w:p>
         </w:tc>
@@ -2111,7 +2121,7 @@
                 <w:rFonts w:hint="default" w:asciiTheme="minorHAnsi" w:hAnsiTheme="minorHAnsi" w:cstheme="minorHAnsi"/>
                 <w:lang w:val="en-US"/>
               </w:rPr>
-              <w:t>28-Mar-2023</w:t>
+              <w:t>17-Apr-2023</w:t>
             </w:r>
           </w:p>
         </w:tc>
@@ -2132,16 +2142,7 @@
                 <w:rFonts w:hint="default" w:asciiTheme="minorHAnsi" w:hAnsiTheme="minorHAnsi" w:cstheme="minorHAnsi"/>
                 <w:lang w:val="en-US"/>
               </w:rPr>
-              <w:t>10-Apr</w:t>
-            </w:r>
-            <w:bookmarkStart w:id="3" w:name="_GoBack"/>
-            <w:bookmarkEnd w:id="3"/>
-            <w:r>
-              <w:rPr>
-                <w:rFonts w:hint="default" w:asciiTheme="minorHAnsi" w:hAnsiTheme="minorHAnsi" w:cstheme="minorHAnsi"/>
-                <w:lang w:val="en-US"/>
-              </w:rPr>
-              <w:t>-2023</w:t>
+              <w:t>18-Apr-2023</w:t>
             </w:r>
           </w:p>
         </w:tc>
@@ -2272,7 +2273,7 @@
                 <w:rFonts w:hint="default" w:asciiTheme="minorHAnsi" w:hAnsiTheme="minorHAnsi" w:cstheme="minorHAnsi"/>
                 <w:lang w:val="en-US"/>
               </w:rPr>
-              <w:t>28-Mar-2023</w:t>
+              <w:t>17-Apr-2023</w:t>
             </w:r>
           </w:p>
         </w:tc>
@@ -2293,7 +2294,7 @@
                 <w:rFonts w:hint="default" w:asciiTheme="minorHAnsi" w:hAnsiTheme="minorHAnsi" w:cstheme="minorHAnsi"/>
                 <w:lang w:val="en-US"/>
               </w:rPr>
-              <w:t>10-Apr-2023</w:t>
+              <w:t>18-Apr-2023</w:t>
             </w:r>
           </w:p>
         </w:tc>
@@ -2382,7 +2383,7 @@
                 <w:rFonts w:hint="default" w:asciiTheme="minorHAnsi" w:hAnsiTheme="minorHAnsi"/>
                 <w:lang w:val="en-US"/>
               </w:rPr>
-              <w:t>We wil first finalize the application functionality &amp; release for UAT Afterwards we will go for UI suggestion, Responsive UI &amp; Emcure team feedback</w:t>
+              <w:t>Emcure team will setup meeting with business team for “Finance &amp; PBF (Man Hour)” module.</w:t>
             </w:r>
           </w:p>
         </w:tc>
@@ -2424,7 +2425,7 @@
                 <w:rFonts w:hint="default" w:asciiTheme="minorHAnsi" w:hAnsiTheme="minorHAnsi" w:cstheme="minorHAnsi"/>
                 <w:lang w:val="en-US"/>
               </w:rPr>
-              <w:t>28-Mar-2023</w:t>
+              <w:t>17-Apr-2023</w:t>
             </w:r>
           </w:p>
         </w:tc>
@@ -2445,7 +2446,7 @@
                 <w:rFonts w:hint="default" w:asciiTheme="minorHAnsi" w:hAnsiTheme="minorHAnsi" w:cstheme="minorHAnsi"/>
                 <w:lang w:val="en-US"/>
               </w:rPr>
-              <w:t>31-Mar-2023</w:t>
+              <w:t>20-Apr-2023</w:t>
             </w:r>
           </w:p>
         </w:tc>
@@ -4879,6 +4880,25 @@
 </file>
 
 <file path=customXml/item2.xml><?xml version="1.0" encoding="utf-8"?>
+<b:Sources xmlns:b="http://schemas.openxmlformats.org/officeDocument/2006/bibliography" xmlns="http://schemas.openxmlformats.org/officeDocument/2006/bibliography" SelectedStyle="\APASixthEditionOfficeOnline.xsl" StyleName="APA" Version="6"/>
+</file>
+
+<file path=customXml/item3.xml><?xml version="1.0" encoding="utf-8"?>
+<p:properties xmlns:p="http://schemas.microsoft.com/office/2006/metadata/properties" xmlns:xsi="http://www.w3.org/2001/XMLSchema-instance" xmlns:pc="http://schemas.microsoft.com/office/infopath/2007/PartnerControls">
+  <documentManagement/>
+</p:properties>
+</file>
+
+<file path=customXml/item4.xml><?xml version="1.0" encoding="utf-8"?>
+<?mso-contentType ?>
+<FormTemplates xmlns="http://schemas.microsoft.com/sharepoint/v3/contenttype/forms">
+  <Display>DocumentLibraryForm</Display>
+  <Edit>DocumentLibraryForm</Edit>
+  <New>DocumentLibraryForm</New>
+</FormTemplates>
+</file>
+
+<file path=customXml/item5.xml><?xml version="1.0" encoding="utf-8"?>
 <ct:contentTypeSchema xmlns:ct="http://schemas.microsoft.com/office/2006/metadata/contentType" xmlns:ma="http://schemas.microsoft.com/office/2006/metadata/properties/metaAttributes" ct:_="" ma:_="" ma:contentTypeName="Document" ma:contentTypeID="0x01010047C0F5A6BC654F4DBC3356F543F707B9" ma:contentTypeVersion="6" ma:contentTypeDescription="Create a new document." ma:contentTypeScope="" ma:versionID="61a14aab5eb6be68bda06e57b2f80853">
   <xsd:schema xmlns:xsd="http://www.w3.org/2001/XMLSchema" xmlns:xs="http://www.w3.org/2001/XMLSchema" xmlns:p="http://schemas.microsoft.com/office/2006/metadata/properties" xmlns:ns2="6511e0f4-c074-4445-ad35-befe6e66bf7b" xmlns:ns3="efa757dc-a54e-443e-9463-4e144348ca68" targetNamespace="http://schemas.microsoft.com/office/2006/metadata/properties" ma:root="true" ma:fieldsID="f9cbc3e2da6239ce7080686831716ab6" ns2:_="" ns3:_="">
     <xsd:import namespace="6511e0f4-c074-4445-ad35-befe6e66bf7b"/>
@@ -5057,25 +5077,6 @@
 </ct:contentTypeSchema>
 </file>
 
-<file path=customXml/item3.xml><?xml version="1.0" encoding="utf-8"?>
-<?mso-contentType ?>
-<FormTemplates xmlns="http://schemas.microsoft.com/sharepoint/v3/contenttype/forms">
-  <Display>DocumentLibraryForm</Display>
-  <Edit>DocumentLibraryForm</Edit>
-  <New>DocumentLibraryForm</New>
-</FormTemplates>
-</file>
-
-<file path=customXml/item4.xml><?xml version="1.0" encoding="utf-8"?>
-<p:properties xmlns:p="http://schemas.microsoft.com/office/2006/metadata/properties" xmlns:xsi="http://www.w3.org/2001/XMLSchema-instance" xmlns:pc="http://schemas.microsoft.com/office/infopath/2007/PartnerControls">
-  <documentManagement/>
-</p:properties>
-</file>
-
-<file path=customXml/item5.xml><?xml version="1.0" encoding="utf-8"?>
-<b:Sources xmlns:b="http://schemas.openxmlformats.org/officeDocument/2006/bibliography" xmlns="http://schemas.openxmlformats.org/officeDocument/2006/bibliography" SelectedStyle="\APASixthEditionOfficeOnline.xsl" StyleName="APA" Version="6"/>
-</file>
-
 <file path=customXml/itemProps1.xml><?xml version="1.0" encoding="utf-8"?>
 <ds:datastoreItem xmlns:ds="http://schemas.openxmlformats.org/officeDocument/2006/customXml" ds:itemID="{B1977F7D-205B-4081-913C-38D41E755F92}">
   <ds:schemaRefs>
@@ -5085,25 +5086,25 @@
 </file>
 
 <file path=customXml/itemProps2.xml><?xml version="1.0" encoding="utf-8"?>
-<ds:datastoreItem xmlns:ds="http://schemas.openxmlformats.org/officeDocument/2006/customXml" ds:itemID="{14E84220-3C93-4FD0-80EF-CD1EDFF83814}">
+<ds:datastoreItem xmlns:ds="http://schemas.openxmlformats.org/officeDocument/2006/customXml" ds:itemID="{4D8BC22A-94B3-4586-87AD-EC54C0D99AE5}">
   <ds:schemaRefs/>
 </ds:datastoreItem>
 </file>
 
 <file path=customXml/itemProps3.xml><?xml version="1.0" encoding="utf-8"?>
+<ds:datastoreItem xmlns:ds="http://schemas.openxmlformats.org/officeDocument/2006/customXml" ds:itemID="{19930D0F-C88A-4E7B-9E12-BB4367A94F3A}">
+  <ds:schemaRefs/>
+</ds:datastoreItem>
+</file>
+
+<file path=customXml/itemProps4.xml><?xml version="1.0" encoding="utf-8"?>
 <ds:datastoreItem xmlns:ds="http://schemas.openxmlformats.org/officeDocument/2006/customXml" ds:itemID="{FE741FB2-1EA3-4128-9CB9-2BFC6AB15F4C}">
   <ds:schemaRefs/>
 </ds:datastoreItem>
 </file>
 
-<file path=customXml/itemProps4.xml><?xml version="1.0" encoding="utf-8"?>
-<ds:datastoreItem xmlns:ds="http://schemas.openxmlformats.org/officeDocument/2006/customXml" ds:itemID="{19930D0F-C88A-4E7B-9E12-BB4367A94F3A}">
-  <ds:schemaRefs/>
-</ds:datastoreItem>
-</file>
-
 <file path=customXml/itemProps5.xml><?xml version="1.0" encoding="utf-8"?>
-<ds:datastoreItem xmlns:ds="http://schemas.openxmlformats.org/officeDocument/2006/customXml" ds:itemID="{4D8BC22A-94B3-4586-87AD-EC54C0D99AE5}">
+<ds:datastoreItem xmlns:ds="http://schemas.openxmlformats.org/officeDocument/2006/customXml" ds:itemID="{14E84220-3C93-4FD0-80EF-CD1EDFF83814}">
   <ds:schemaRefs/>
 </ds:datastoreItem>
 </file>
</xml_diff>

<commit_message>
// commit changes for MOM documents.
</commit_message>
<xml_diff>
--- a/Documents/MOM/MOM_EmcureNPD_23May2022.docx
+++ b/Documents/MOM/MOM_EmcureNPD_23May2022.docx
@@ -7,9 +7,9 @@
         <w:ind w:left="-1440" w:right="-1440"/>
         <w:jc w:val="center"/>
       </w:pPr>
-      <w:bookmarkStart w:id="0" w:name="_Toc57806111"/>
-      <w:bookmarkStart w:id="1" w:name="_Toc89702747"/>
-      <w:bookmarkStart w:id="2" w:name="_Toc501475336"/>
+      <w:bookmarkStart w:id="0" w:name="_Toc89702747"/>
+      <w:bookmarkStart w:id="1" w:name="_Toc501475336"/>
+      <w:bookmarkStart w:id="2" w:name="_Toc57806111"/>
       <w:r>
         <w:rPr>
           <w:lang w:val="en-IN" w:eastAsia="en-IN"/>
@@ -82,7 +82,7 @@
                                   </w14:solidFill>
                                 </w14:textFill>
                               </w:rPr>
-                              <w:t xml:space="preserve">UAT Progress </w:t>
+                              <w:t xml:space="preserve">UAT Progress / Key Pointers </w:t>
                             </w:r>
                             <w:r>
                               <w:rPr>
@@ -156,7 +156,7 @@
                             </w14:solidFill>
                           </w14:textFill>
                         </w:rPr>
-                        <w:t xml:space="preserve">UAT Progress </w:t>
+                        <w:t xml:space="preserve">UAT Progress / Key Pointers </w:t>
                       </w:r>
                       <w:r>
                         <w:rPr>
@@ -548,7 +548,7 @@
                                   </w14:solidFill>
                                 </w14:textFill>
                               </w:rPr>
-                              <w:t>April 28</w:t>
+                              <w:t>June 21</w:t>
                             </w:r>
                             <w:r>
                               <w:rPr>
@@ -636,7 +636,7 @@
                             </w14:solidFill>
                           </w14:textFill>
                         </w:rPr>
-                        <w:t>April 28</w:t>
+                        <w:t>June 21</w:t>
                       </w:r>
                       <w:r>
                         <w:rPr>
@@ -811,7 +811,7 @@
                 <w:rFonts w:hint="default" w:asciiTheme="minorHAnsi" w:hAnsiTheme="minorHAnsi" w:cstheme="minorHAnsi"/>
                 <w:lang w:val="en-US"/>
               </w:rPr>
-              <w:t>28-April-2023</w:t>
+              <w:t>21-June-2023</w:t>
             </w:r>
           </w:p>
         </w:tc>
@@ -936,7 +936,7 @@
                 <w:rFonts w:hint="default" w:asciiTheme="minorHAnsi" w:hAnsiTheme="minorHAnsi" w:cstheme="minorHAnsi"/>
                 <w:lang w:val="en-US"/>
               </w:rPr>
-              <w:t>12:00PM</w:t>
+              <w:t>03:00PM</w:t>
             </w:r>
           </w:p>
         </w:tc>
@@ -998,7 +998,7 @@
                 <w:rFonts w:hint="default" w:asciiTheme="minorHAnsi" w:hAnsiTheme="minorHAnsi" w:cstheme="minorHAnsi"/>
                 <w:lang w:val="en-US"/>
               </w:rPr>
-              <w:t>Emcure NPD - UAT Progress</w:t>
+              <w:t>Emcure NPD - UAT Progress - Key Pointers</w:t>
             </w:r>
           </w:p>
         </w:tc>
@@ -1157,6 +1157,23 @@
                 <w:lang w:val="en-US"/>
               </w:rPr>
               <w:t>- Rahul Patil</w:t>
+            </w:r>
+          </w:p>
+          <w:p>
+            <w:pPr>
+              <w:pStyle w:val="50"/>
+              <w:jc w:val="both"/>
+              <w:rPr>
+                <w:rFonts w:hint="default" w:asciiTheme="minorHAnsi" w:hAnsiTheme="minorHAnsi" w:cstheme="minorHAnsi"/>
+                <w:lang w:val="en-US"/>
+              </w:rPr>
+            </w:pPr>
+            <w:r>
+              <w:rPr>
+                <w:rFonts w:hint="default" w:asciiTheme="minorHAnsi" w:hAnsiTheme="minorHAnsi" w:cstheme="minorHAnsi"/>
+                <w:lang w:val="en-US"/>
+              </w:rPr>
+              <w:t>- Narendra Upasani</w:t>
             </w:r>
           </w:p>
         </w:tc>
@@ -1447,16 +1464,53 @@
                 <w:rFonts w:hint="default" w:asciiTheme="minorHAnsi" w:hAnsiTheme="minorHAnsi" w:cstheme="minorHAnsi"/>
                 <w:lang w:val="en-US"/>
               </w:rPr>
-              <w:t>As discussed with</w:t>
-            </w:r>
-            <w:bookmarkStart w:id="3" w:name="_GoBack"/>
-            <w:bookmarkEnd w:id="3"/>
-            <w:r>
-              <w:rPr>
-                <w:rFonts w:hint="default" w:asciiTheme="minorHAnsi" w:hAnsiTheme="minorHAnsi" w:cstheme="minorHAnsi"/>
-                <w:lang w:val="en-US"/>
-              </w:rPr>
-              <w:t xml:space="preserve"> SID, Emcure team will start involve their business team for UAT from next week (Tuesday) onwards.</w:t>
+              <w:t>As discussed with SID, He will speak with Saumil offline regarding UAT Sign-off Date.</w:t>
+            </w:r>
+          </w:p>
+          <w:p>
+            <w:pPr>
+              <w:pStyle w:val="50"/>
+              <w:rPr>
+                <w:rFonts w:hint="default" w:asciiTheme="minorHAnsi" w:hAnsiTheme="minorHAnsi" w:cstheme="minorHAnsi"/>
+                <w:lang w:val="en-US"/>
+              </w:rPr>
+            </w:pPr>
+            <w:r>
+              <w:rPr>
+                <w:rFonts w:hint="default" w:asciiTheme="minorHAnsi" w:hAnsiTheme="minorHAnsi" w:cstheme="minorHAnsi"/>
+                <w:lang w:val="en-US"/>
+              </w:rPr>
+              <w:t>Note: As per planned UAT for Milestone - 1 should be finish in 3</w:t>
+            </w:r>
+            <w:r>
+              <w:rPr>
+                <w:rFonts w:hint="default" w:asciiTheme="minorHAnsi" w:hAnsiTheme="minorHAnsi" w:cstheme="minorHAnsi"/>
+                <w:vertAlign w:val="superscript"/>
+                <w:lang w:val="en-US"/>
+              </w:rPr>
+              <w:t>rd</w:t>
+            </w:r>
+            <w:r>
+              <w:rPr>
+                <w:rFonts w:hint="default" w:asciiTheme="minorHAnsi" w:hAnsiTheme="minorHAnsi" w:cstheme="minorHAnsi"/>
+                <w:lang w:val="en-US"/>
+              </w:rPr>
+              <w:t xml:space="preserve"> week &amp; currently we are in the 10</w:t>
+            </w:r>
+            <w:r>
+              <w:rPr>
+                <w:rFonts w:hint="default" w:asciiTheme="minorHAnsi" w:hAnsiTheme="minorHAnsi" w:cstheme="minorHAnsi"/>
+                <w:vertAlign w:val="superscript"/>
+                <w:lang w:val="en-US"/>
+              </w:rPr>
+              <w:t>th</w:t>
+            </w:r>
+            <w:r>
+              <w:rPr>
+                <w:rFonts w:hint="default" w:asciiTheme="minorHAnsi" w:hAnsiTheme="minorHAnsi" w:cstheme="minorHAnsi"/>
+                <w:lang w:val="en-US"/>
+              </w:rPr>
+              <w:t xml:space="preserve"> week and still waiting for sign-off.</w:t>
             </w:r>
           </w:p>
         </w:tc>
@@ -1517,7 +1571,7 @@
                 <w:rFonts w:hint="default" w:asciiTheme="minorHAnsi" w:hAnsiTheme="minorHAnsi" w:cstheme="minorHAnsi"/>
                 <w:lang w:val="en-US"/>
               </w:rPr>
-              <w:t>As discussed with SID, Tentative date for UAT signed off from Emcure team will be 25</w:t>
+              <w:t>As discussed with SID, We need to schedule meeting for discuss change request points on Friday 23</w:t>
             </w:r>
             <w:r>
               <w:rPr>
@@ -1525,14 +1579,204 @@
                 <w:vertAlign w:val="superscript"/>
                 <w:lang w:val="en-US"/>
               </w:rPr>
-              <w:t>th</w:t>
-            </w:r>
-            <w:r>
-              <w:rPr>
-                <w:rFonts w:hint="default" w:asciiTheme="minorHAnsi" w:hAnsiTheme="minorHAnsi" w:cstheme="minorHAnsi"/>
-                <w:lang w:val="en-US"/>
-              </w:rPr>
-              <w:t xml:space="preserve"> May 2023</w:t>
+              <w:t>rd</w:t>
+            </w:r>
+            <w:r>
+              <w:rPr>
+                <w:rFonts w:hint="default" w:asciiTheme="minorHAnsi" w:hAnsiTheme="minorHAnsi" w:cstheme="minorHAnsi"/>
+                <w:lang w:val="en-US"/>
+              </w:rPr>
+              <w:t xml:space="preserve"> June 3:00 PM</w:t>
+            </w:r>
+          </w:p>
+        </w:tc>
+      </w:tr>
+      <w:tr>
+        <w:tblPrEx>
+          <w:tblBorders>
+            <w:top w:val="single" w:color="7E7E7E" w:themeColor="text1" w:themeTint="80" w:sz="4" w:space="0"/>
+            <w:left w:val="single" w:color="7E7E7E" w:themeColor="text1" w:themeTint="80" w:sz="4" w:space="0"/>
+            <w:bottom w:val="single" w:color="7E7E7E" w:themeColor="text1" w:themeTint="80" w:sz="4" w:space="0"/>
+            <w:right w:val="single" w:color="7E7E7E" w:themeColor="text1" w:themeTint="80" w:sz="4" w:space="0"/>
+            <w:insideH w:val="single" w:color="7E7E7E" w:themeColor="text1" w:themeTint="80" w:sz="4" w:space="0"/>
+            <w:insideV w:val="single" w:color="7E7E7E" w:themeColor="text1" w:themeTint="80" w:sz="4" w:space="0"/>
+          </w:tblBorders>
+          <w:tblCellMar>
+            <w:top w:w="55" w:type="dxa"/>
+            <w:left w:w="55" w:type="dxa"/>
+            <w:bottom w:w="55" w:type="dxa"/>
+            <w:right w:w="55" w:type="dxa"/>
+          </w:tblCellMar>
+        </w:tblPrEx>
+        <w:tc>
+          <w:tcPr>
+            <w:tcW w:w="667" w:type="pct"/>
+          </w:tcPr>
+          <w:p>
+            <w:pPr>
+              <w:pStyle w:val="50"/>
+              <w:jc w:val="center"/>
+              <w:rPr>
+                <w:rFonts w:hint="default" w:asciiTheme="minorHAnsi" w:hAnsiTheme="minorHAnsi" w:cstheme="minorHAnsi"/>
+                <w:lang w:val="en-US"/>
+              </w:rPr>
+            </w:pPr>
+            <w:r>
+              <w:rPr>
+                <w:rFonts w:hint="default" w:asciiTheme="minorHAnsi" w:hAnsiTheme="minorHAnsi" w:cstheme="minorHAnsi"/>
+                <w:lang w:val="en-US"/>
+              </w:rPr>
+              <w:t>3.</w:t>
+            </w:r>
+          </w:p>
+        </w:tc>
+        <w:tc>
+          <w:tcPr>
+            <w:tcW w:w="4332" w:type="pct"/>
+          </w:tcPr>
+          <w:p>
+            <w:pPr>
+              <w:pStyle w:val="50"/>
+              <w:rPr>
+                <w:rFonts w:hint="default" w:asciiTheme="minorHAnsi" w:hAnsiTheme="minorHAnsi" w:cstheme="minorHAnsi"/>
+                <w:lang w:val="en-US"/>
+              </w:rPr>
+            </w:pPr>
+            <w:r>
+              <w:rPr>
+                <w:rFonts w:hint="default" w:asciiTheme="minorHAnsi" w:hAnsiTheme="minorHAnsi" w:cstheme="minorHAnsi"/>
+                <w:lang w:val="en-US"/>
+              </w:rPr>
+              <w:t>As discussed with SID, He will let us know availability with their finance team to discuss about finance charter business logic / calculation.</w:t>
+            </w:r>
+          </w:p>
+        </w:tc>
+      </w:tr>
+      <w:tr>
+        <w:tblPrEx>
+          <w:tblBorders>
+            <w:top w:val="single" w:color="7E7E7E" w:themeColor="text1" w:themeTint="80" w:sz="4" w:space="0"/>
+            <w:left w:val="single" w:color="7E7E7E" w:themeColor="text1" w:themeTint="80" w:sz="4" w:space="0"/>
+            <w:bottom w:val="single" w:color="7E7E7E" w:themeColor="text1" w:themeTint="80" w:sz="4" w:space="0"/>
+            <w:right w:val="single" w:color="7E7E7E" w:themeColor="text1" w:themeTint="80" w:sz="4" w:space="0"/>
+            <w:insideH w:val="single" w:color="7E7E7E" w:themeColor="text1" w:themeTint="80" w:sz="4" w:space="0"/>
+            <w:insideV w:val="single" w:color="7E7E7E" w:themeColor="text1" w:themeTint="80" w:sz="4" w:space="0"/>
+          </w:tblBorders>
+          <w:tblCellMar>
+            <w:top w:w="55" w:type="dxa"/>
+            <w:left w:w="55" w:type="dxa"/>
+            <w:bottom w:w="55" w:type="dxa"/>
+            <w:right w:w="55" w:type="dxa"/>
+          </w:tblCellMar>
+        </w:tblPrEx>
+        <w:tc>
+          <w:tcPr>
+            <w:tcW w:w="667" w:type="pct"/>
+          </w:tcPr>
+          <w:p>
+            <w:pPr>
+              <w:pStyle w:val="50"/>
+              <w:jc w:val="center"/>
+              <w:rPr>
+                <w:rFonts w:hint="default" w:asciiTheme="minorHAnsi" w:hAnsiTheme="minorHAnsi" w:cstheme="minorHAnsi"/>
+                <w:lang w:val="en-US"/>
+              </w:rPr>
+            </w:pPr>
+            <w:r>
+              <w:rPr>
+                <w:rFonts w:hint="default" w:asciiTheme="minorHAnsi" w:hAnsiTheme="minorHAnsi" w:cstheme="minorHAnsi"/>
+                <w:lang w:val="en-US"/>
+              </w:rPr>
+              <w:t>4.</w:t>
+            </w:r>
+          </w:p>
+        </w:tc>
+        <w:tc>
+          <w:tcPr>
+            <w:tcW w:w="4332" w:type="pct"/>
+          </w:tcPr>
+          <w:p>
+            <w:pPr>
+              <w:pStyle w:val="50"/>
+              <w:rPr>
+                <w:rFonts w:hint="default" w:asciiTheme="minorHAnsi" w:hAnsiTheme="minorHAnsi" w:cstheme="minorHAnsi"/>
+                <w:lang w:val="en-US"/>
+              </w:rPr>
+            </w:pPr>
+            <w:r>
+              <w:rPr>
+                <w:rFonts w:hint="default" w:asciiTheme="minorHAnsi" w:hAnsiTheme="minorHAnsi" w:cstheme="minorHAnsi"/>
+                <w:lang w:val="en-US"/>
+              </w:rPr>
+              <w:t>As discussed with SID, We do not have anything immediately to start with, as soon as we will start getting new requirement, we will begin with BA and after wards development. SID have assured that we will surely start getting requirement documents from this week itself.</w:t>
+            </w:r>
+          </w:p>
+        </w:tc>
+      </w:tr>
+      <w:tr>
+        <w:tblPrEx>
+          <w:tblBorders>
+            <w:top w:val="single" w:color="7E7E7E" w:themeColor="text1" w:themeTint="80" w:sz="4" w:space="0"/>
+            <w:left w:val="single" w:color="7E7E7E" w:themeColor="text1" w:themeTint="80" w:sz="4" w:space="0"/>
+            <w:bottom w:val="single" w:color="7E7E7E" w:themeColor="text1" w:themeTint="80" w:sz="4" w:space="0"/>
+            <w:right w:val="single" w:color="7E7E7E" w:themeColor="text1" w:themeTint="80" w:sz="4" w:space="0"/>
+            <w:insideH w:val="single" w:color="7E7E7E" w:themeColor="text1" w:themeTint="80" w:sz="4" w:space="0"/>
+            <w:insideV w:val="single" w:color="7E7E7E" w:themeColor="text1" w:themeTint="80" w:sz="4" w:space="0"/>
+          </w:tblBorders>
+          <w:tblCellMar>
+            <w:top w:w="55" w:type="dxa"/>
+            <w:left w:w="55" w:type="dxa"/>
+            <w:bottom w:w="55" w:type="dxa"/>
+            <w:right w:w="55" w:type="dxa"/>
+          </w:tblCellMar>
+        </w:tblPrEx>
+        <w:tc>
+          <w:tcPr>
+            <w:tcW w:w="667" w:type="pct"/>
+          </w:tcPr>
+          <w:p>
+            <w:pPr>
+              <w:pStyle w:val="50"/>
+              <w:jc w:val="center"/>
+              <w:rPr>
+                <w:rFonts w:hint="default" w:asciiTheme="minorHAnsi" w:hAnsiTheme="minorHAnsi" w:cstheme="minorHAnsi"/>
+                <w:lang w:val="en-US"/>
+              </w:rPr>
+            </w:pPr>
+            <w:r>
+              <w:rPr>
+                <w:rFonts w:hint="default" w:asciiTheme="minorHAnsi" w:hAnsiTheme="minorHAnsi" w:cstheme="minorHAnsi"/>
+                <w:lang w:val="en-US"/>
+              </w:rPr>
+              <w:t>5.</w:t>
+            </w:r>
+          </w:p>
+        </w:tc>
+        <w:tc>
+          <w:tcPr>
+            <w:tcW w:w="4332" w:type="pct"/>
+          </w:tcPr>
+          <w:p>
+            <w:pPr>
+              <w:pStyle w:val="50"/>
+              <w:rPr>
+                <w:rFonts w:hint="default" w:asciiTheme="minorHAnsi" w:hAnsiTheme="minorHAnsi" w:cstheme="minorHAnsi"/>
+                <w:lang w:val="en-US"/>
+              </w:rPr>
+            </w:pPr>
+            <w:r>
+              <w:rPr>
+                <w:rFonts w:hint="default" w:asciiTheme="minorHAnsi" w:hAnsiTheme="minorHAnsi" w:cstheme="minorHAnsi"/>
+                <w:lang w:val="en-US"/>
+              </w:rPr>
+              <w:t xml:space="preserve">As discussed with SID, </w:t>
+            </w:r>
+            <w:r>
+              <w:rPr>
+                <w:rFonts w:hint="default" w:asciiTheme="minorHAnsi" w:hAnsiTheme="minorHAnsi"/>
+                <w:lang w:val="en-US"/>
+              </w:rPr>
+              <w:t>“Artwork &amp; Dossier” modules will not be part of this project &amp; we do not need to develop these modules. It will be taken care from different project.</w:t>
             </w:r>
           </w:p>
         </w:tc>
@@ -1554,6 +1798,110 @@
           <w:lang w:eastAsia="hi-IN" w:bidi="hi-IN"/>
         </w:rPr>
       </w:pPr>
+    </w:p>
+    <w:p>
+      <w:pPr>
+        <w:tabs>
+          <w:tab w:val="center" w:pos="4513"/>
+          <w:tab w:val="right" w:pos="9026"/>
+        </w:tabs>
+        <w:suppressAutoHyphens/>
+        <w:spacing w:after="0" w:line="276" w:lineRule="auto"/>
+        <w:jc w:val="both"/>
+        <w:rPr>
+          <w:rFonts w:eastAsia="Times New Roman" w:cstheme="minorHAnsi"/>
+          <w:sz w:val="24"/>
+          <w:szCs w:val="24"/>
+          <w:lang w:eastAsia="hi-IN" w:bidi="hi-IN"/>
+        </w:rPr>
+      </w:pPr>
+    </w:p>
+    <w:p>
+      <w:pPr>
+        <w:tabs>
+          <w:tab w:val="center" w:pos="4513"/>
+          <w:tab w:val="right" w:pos="9026"/>
+        </w:tabs>
+        <w:suppressAutoHyphens/>
+        <w:spacing w:after="0" w:line="276" w:lineRule="auto"/>
+        <w:jc w:val="both"/>
+        <w:rPr>
+          <w:rFonts w:eastAsia="Times New Roman" w:cstheme="minorHAnsi"/>
+          <w:sz w:val="24"/>
+          <w:szCs w:val="24"/>
+          <w:lang w:eastAsia="hi-IN" w:bidi="hi-IN"/>
+        </w:rPr>
+      </w:pPr>
+    </w:p>
+    <w:p>
+      <w:pPr>
+        <w:tabs>
+          <w:tab w:val="center" w:pos="4513"/>
+          <w:tab w:val="right" w:pos="9026"/>
+        </w:tabs>
+        <w:suppressAutoHyphens/>
+        <w:spacing w:after="0" w:line="276" w:lineRule="auto"/>
+        <w:jc w:val="both"/>
+        <w:rPr>
+          <w:rFonts w:eastAsia="Times New Roman" w:cstheme="minorHAnsi"/>
+          <w:sz w:val="24"/>
+          <w:szCs w:val="24"/>
+          <w:lang w:eastAsia="hi-IN" w:bidi="hi-IN"/>
+        </w:rPr>
+      </w:pPr>
+    </w:p>
+    <w:p>
+      <w:pPr>
+        <w:tabs>
+          <w:tab w:val="center" w:pos="4513"/>
+          <w:tab w:val="right" w:pos="9026"/>
+        </w:tabs>
+        <w:suppressAutoHyphens/>
+        <w:spacing w:after="0" w:line="276" w:lineRule="auto"/>
+        <w:jc w:val="both"/>
+        <w:rPr>
+          <w:rFonts w:eastAsia="Times New Roman" w:cstheme="minorHAnsi"/>
+          <w:sz w:val="24"/>
+          <w:szCs w:val="24"/>
+          <w:lang w:eastAsia="hi-IN" w:bidi="hi-IN"/>
+        </w:rPr>
+      </w:pPr>
+    </w:p>
+    <w:p>
+      <w:pPr>
+        <w:tabs>
+          <w:tab w:val="center" w:pos="4513"/>
+          <w:tab w:val="right" w:pos="9026"/>
+        </w:tabs>
+        <w:suppressAutoHyphens/>
+        <w:spacing w:after="0" w:line="276" w:lineRule="auto"/>
+        <w:jc w:val="both"/>
+        <w:rPr>
+          <w:rFonts w:eastAsia="Times New Roman" w:cstheme="minorHAnsi"/>
+          <w:sz w:val="24"/>
+          <w:szCs w:val="24"/>
+          <w:lang w:eastAsia="hi-IN" w:bidi="hi-IN"/>
+        </w:rPr>
+      </w:pPr>
+    </w:p>
+    <w:p>
+      <w:pPr>
+        <w:tabs>
+          <w:tab w:val="center" w:pos="4513"/>
+          <w:tab w:val="right" w:pos="9026"/>
+        </w:tabs>
+        <w:suppressAutoHyphens/>
+        <w:spacing w:after="0" w:line="276" w:lineRule="auto"/>
+        <w:jc w:val="both"/>
+        <w:rPr>
+          <w:rFonts w:eastAsia="Times New Roman" w:cstheme="minorHAnsi"/>
+          <w:sz w:val="24"/>
+          <w:szCs w:val="24"/>
+          <w:lang w:eastAsia="hi-IN" w:bidi="hi-IN"/>
+        </w:rPr>
+      </w:pPr>
+      <w:bookmarkStart w:id="3" w:name="_GoBack"/>
+      <w:bookmarkEnd w:id="3"/>
     </w:p>
     <w:tbl>
       <w:tblPr>
@@ -1577,8 +1925,8 @@
         </w:tblCellMar>
       </w:tblPr>
       <w:tblGrid>
-        <w:gridCol w:w="709"/>
-        <w:gridCol w:w="3388"/>
+        <w:gridCol w:w="705"/>
+        <w:gridCol w:w="3392"/>
         <w:gridCol w:w="1283"/>
         <w:gridCol w:w="1455"/>
         <w:gridCol w:w="1549"/>
@@ -1745,7 +2093,7 @@
         </w:tblPrEx>
         <w:tc>
           <w:tcPr>
-            <w:tcW w:w="371" w:type="pct"/>
+            <w:tcW w:w="369" w:type="pct"/>
             <w:shd w:val="clear" w:color="auto" w:fill="FFE599" w:themeFill="accent4" w:themeFillTint="66"/>
           </w:tcPr>
           <w:p>
@@ -1770,7 +2118,7 @@
         </w:tc>
         <w:tc>
           <w:tcPr>
-            <w:tcW w:w="1769" w:type="pct"/>
+            <w:tcW w:w="1771" w:type="pct"/>
             <w:shd w:val="clear" w:color="auto" w:fill="FFE599" w:themeFill="accent4" w:themeFillTint="66"/>
           </w:tcPr>
           <w:p>
@@ -1903,7 +2251,7 @@
         </w:tblPrEx>
         <w:tc>
           <w:tcPr>
-            <w:tcW w:w="371" w:type="pct"/>
+            <w:tcW w:w="369" w:type="pct"/>
           </w:tcPr>
           <w:p>
             <w:pPr>
@@ -1925,22 +2273,22 @@
         </w:tc>
         <w:tc>
           <w:tcPr>
-            <w:tcW w:w="1769" w:type="pct"/>
-          </w:tcPr>
-          <w:p>
-            <w:pPr>
-              <w:pStyle w:val="50"/>
-              <w:rPr>
-                <w:rFonts w:hint="default" w:asciiTheme="minorHAnsi" w:hAnsiTheme="minorHAnsi" w:cstheme="minorHAnsi"/>
-                <w:lang w:val="en-US"/>
-              </w:rPr>
-            </w:pPr>
-            <w:r>
-              <w:rPr>
-                <w:rFonts w:hint="default" w:asciiTheme="minorHAnsi" w:hAnsiTheme="minorHAnsi" w:cstheme="minorHAnsi"/>
-                <w:lang w:val="en-US"/>
-              </w:rPr>
-              <w:t>Emcure team will review points completed during pre-UAT and close the same.</w:t>
+            <w:tcW w:w="1771" w:type="pct"/>
+          </w:tcPr>
+          <w:p>
+            <w:pPr>
+              <w:pStyle w:val="50"/>
+              <w:rPr>
+                <w:rFonts w:hint="default" w:asciiTheme="minorHAnsi" w:hAnsiTheme="minorHAnsi" w:cstheme="minorHAnsi"/>
+                <w:lang w:val="en-US"/>
+              </w:rPr>
+            </w:pPr>
+            <w:r>
+              <w:rPr>
+                <w:rFonts w:hint="default" w:asciiTheme="minorHAnsi" w:hAnsiTheme="minorHAnsi" w:cstheme="minorHAnsi"/>
+                <w:lang w:val="en-US"/>
+              </w:rPr>
+              <w:t>Emcure team will share Change request points by end of this week</w:t>
             </w:r>
           </w:p>
         </w:tc>
@@ -1982,7 +2330,7 @@
                 <w:rFonts w:hint="default" w:asciiTheme="minorHAnsi" w:hAnsiTheme="minorHAnsi" w:cstheme="minorHAnsi"/>
                 <w:lang w:val="en-US"/>
               </w:rPr>
-              <w:t>28-Apr-2023</w:t>
+              <w:t>21-Jun-2023</w:t>
             </w:r>
           </w:p>
         </w:tc>
@@ -2003,13 +2351,307 @@
                 <w:rFonts w:hint="default" w:asciiTheme="minorHAnsi" w:hAnsiTheme="minorHAnsi" w:cstheme="minorHAnsi"/>
                 <w:lang w:val="en-US"/>
               </w:rPr>
-              <w:t>28-Apr-2023</w:t>
+              <w:t>23-Jun-2023</w:t>
             </w:r>
           </w:p>
         </w:tc>
         <w:tc>
           <w:tcPr>
             <w:tcW w:w="618" w:type="pct"/>
+          </w:tcPr>
+          <w:p>
+            <w:pPr>
+              <w:pStyle w:val="50"/>
+              <w:rPr>
+                <w:rFonts w:hint="default" w:asciiTheme="minorHAnsi" w:hAnsiTheme="minorHAnsi" w:cstheme="minorHAnsi"/>
+                <w:lang w:val="en-US"/>
+              </w:rPr>
+            </w:pPr>
+            <w:r>
+              <w:rPr>
+                <w:rFonts w:hint="default" w:asciiTheme="minorHAnsi" w:hAnsiTheme="minorHAnsi" w:cstheme="minorHAnsi"/>
+                <w:lang w:val="en-US"/>
+              </w:rPr>
+              <w:t>Pending</w:t>
+            </w:r>
+          </w:p>
+        </w:tc>
+      </w:tr>
+      <w:tr>
+        <w:tblPrEx>
+          <w:tblBorders>
+            <w:top w:val="single" w:color="7E7E7E" w:themeColor="text1" w:themeTint="80" w:sz="4" w:space="0"/>
+            <w:left w:val="single" w:color="7E7E7E" w:themeColor="text1" w:themeTint="80" w:sz="4" w:space="0"/>
+            <w:bottom w:val="single" w:color="7E7E7E" w:themeColor="text1" w:themeTint="80" w:sz="4" w:space="0"/>
+            <w:right w:val="single" w:color="7E7E7E" w:themeColor="text1" w:themeTint="80" w:sz="4" w:space="0"/>
+            <w:insideH w:val="single" w:color="7E7E7E" w:themeColor="text1" w:themeTint="80" w:sz="4" w:space="0"/>
+            <w:insideV w:val="single" w:color="7E7E7E" w:themeColor="text1" w:themeTint="80" w:sz="4" w:space="0"/>
+          </w:tblBorders>
+          <w:tblCellMar>
+            <w:top w:w="55" w:type="dxa"/>
+            <w:left w:w="55" w:type="dxa"/>
+            <w:bottom w:w="55" w:type="dxa"/>
+            <w:right w:w="55" w:type="dxa"/>
+          </w:tblCellMar>
+        </w:tblPrEx>
+        <w:tc>
+          <w:tcPr>
+            <w:tcW w:w="369" w:type="pct"/>
+          </w:tcPr>
+          <w:p>
+            <w:pPr>
+              <w:pStyle w:val="50"/>
+              <w:jc w:val="center"/>
+              <w:rPr>
+                <w:rFonts w:hint="default" w:asciiTheme="minorHAnsi" w:hAnsiTheme="minorHAnsi" w:cstheme="minorHAnsi"/>
+                <w:lang w:val="en-US"/>
+              </w:rPr>
+            </w:pPr>
+            <w:r>
+              <w:rPr>
+                <w:rFonts w:hint="default" w:asciiTheme="minorHAnsi" w:hAnsiTheme="minorHAnsi" w:cstheme="minorHAnsi"/>
+                <w:lang w:val="en-US"/>
+              </w:rPr>
+              <w:t>2</w:t>
+            </w:r>
+          </w:p>
+        </w:tc>
+        <w:tc>
+          <w:tcPr>
+            <w:tcW w:w="1771" w:type="pct"/>
+          </w:tcPr>
+          <w:p>
+            <w:pPr>
+              <w:pStyle w:val="50"/>
+              <w:rPr>
+                <w:rFonts w:hint="default" w:asciiTheme="minorHAnsi" w:hAnsiTheme="minorHAnsi" w:cstheme="minorHAnsi"/>
+                <w:lang w:val="en-US"/>
+              </w:rPr>
+            </w:pPr>
+            <w:r>
+              <w:rPr>
+                <w:rFonts w:hint="default" w:asciiTheme="minorHAnsi" w:hAnsiTheme="minorHAnsi" w:cstheme="minorHAnsi"/>
+                <w:lang w:val="en-US"/>
+              </w:rPr>
+              <w:t>Emcure team will share Phase / Milestone 2 requirement by early next week</w:t>
+            </w:r>
+          </w:p>
+        </w:tc>
+        <w:tc>
+          <w:tcPr>
+            <w:tcW w:w="670" w:type="pct"/>
+          </w:tcPr>
+          <w:p>
+            <w:pPr>
+              <w:pStyle w:val="50"/>
+              <w:rPr>
+                <w:rFonts w:hint="default" w:asciiTheme="minorHAnsi" w:hAnsiTheme="minorHAnsi" w:cstheme="minorHAnsi"/>
+                <w:lang w:val="en-US"/>
+              </w:rPr>
+            </w:pPr>
+            <w:r>
+              <w:rPr>
+                <w:rFonts w:hint="default" w:asciiTheme="minorHAnsi" w:hAnsiTheme="minorHAnsi" w:cstheme="minorHAnsi"/>
+                <w:lang w:val="en-US"/>
+              </w:rPr>
+              <w:t>Emcure Team</w:t>
+            </w:r>
+          </w:p>
+        </w:tc>
+        <w:tc>
+          <w:tcPr>
+            <w:tcW w:w="760" w:type="pct"/>
+          </w:tcPr>
+          <w:p>
+            <w:pPr>
+              <w:pStyle w:val="50"/>
+              <w:rPr>
+                <w:rFonts w:hint="default" w:asciiTheme="minorHAnsi" w:hAnsiTheme="minorHAnsi" w:cstheme="minorHAnsi"/>
+                <w:lang w:val="en-US"/>
+              </w:rPr>
+            </w:pPr>
+            <w:r>
+              <w:rPr>
+                <w:rFonts w:hint="default" w:asciiTheme="minorHAnsi" w:hAnsiTheme="minorHAnsi" w:cstheme="minorHAnsi"/>
+                <w:lang w:val="en-US"/>
+              </w:rPr>
+              <w:t>21-Jun-2023</w:t>
+            </w:r>
+          </w:p>
+        </w:tc>
+        <w:tc>
+          <w:tcPr>
+            <w:tcW w:w="809" w:type="pct"/>
+          </w:tcPr>
+          <w:p>
+            <w:pPr>
+              <w:pStyle w:val="50"/>
+              <w:rPr>
+                <w:rFonts w:hint="default" w:asciiTheme="minorHAnsi" w:hAnsiTheme="minorHAnsi" w:cstheme="minorHAnsi"/>
+                <w:lang w:val="en-US"/>
+              </w:rPr>
+            </w:pPr>
+            <w:r>
+              <w:rPr>
+                <w:rFonts w:hint="default" w:asciiTheme="minorHAnsi" w:hAnsiTheme="minorHAnsi" w:cstheme="minorHAnsi"/>
+                <w:lang w:val="en-US"/>
+              </w:rPr>
+              <w:t>27-Jun-2023</w:t>
+            </w:r>
+          </w:p>
+        </w:tc>
+        <w:tc>
+          <w:tcPr>
+            <w:tcW w:w="618" w:type="pct"/>
+          </w:tcPr>
+          <w:p>
+            <w:pPr>
+              <w:pStyle w:val="50"/>
+              <w:rPr>
+                <w:rFonts w:hint="default" w:asciiTheme="minorHAnsi" w:hAnsiTheme="minorHAnsi" w:cstheme="minorHAnsi"/>
+                <w:lang w:val="en-US"/>
+              </w:rPr>
+            </w:pPr>
+            <w:r>
+              <w:rPr>
+                <w:rFonts w:hint="default" w:asciiTheme="minorHAnsi" w:hAnsiTheme="minorHAnsi" w:cstheme="minorHAnsi"/>
+                <w:lang w:val="en-US"/>
+              </w:rPr>
+              <w:t>Pending</w:t>
+            </w:r>
+          </w:p>
+        </w:tc>
+      </w:tr>
+      <w:tr>
+        <w:tblPrEx>
+          <w:tblBorders>
+            <w:top w:val="single" w:color="7E7E7E" w:themeColor="text1" w:themeTint="80" w:sz="4" w:space="0"/>
+            <w:left w:val="single" w:color="7E7E7E" w:themeColor="text1" w:themeTint="80" w:sz="4" w:space="0"/>
+            <w:bottom w:val="single" w:color="7E7E7E" w:themeColor="text1" w:themeTint="80" w:sz="4" w:space="0"/>
+            <w:right w:val="single" w:color="7E7E7E" w:themeColor="text1" w:themeTint="80" w:sz="4" w:space="0"/>
+            <w:insideH w:val="single" w:color="7E7E7E" w:themeColor="text1" w:themeTint="80" w:sz="4" w:space="0"/>
+            <w:insideV w:val="single" w:color="7E7E7E" w:themeColor="text1" w:themeTint="80" w:sz="4" w:space="0"/>
+          </w:tblBorders>
+          <w:tblCellMar>
+            <w:top w:w="55" w:type="dxa"/>
+            <w:left w:w="55" w:type="dxa"/>
+            <w:bottom w:w="55" w:type="dxa"/>
+            <w:right w:w="55" w:type="dxa"/>
+          </w:tblCellMar>
+        </w:tblPrEx>
+        <w:tc>
+          <w:tcPr>
+            <w:tcW w:w="369" w:type="pct"/>
+          </w:tcPr>
+          <w:p>
+            <w:pPr>
+              <w:pStyle w:val="50"/>
+              <w:jc w:val="center"/>
+              <w:rPr>
+                <w:rFonts w:hint="default" w:asciiTheme="minorHAnsi" w:hAnsiTheme="minorHAnsi" w:cstheme="minorHAnsi"/>
+                <w:lang w:val="en-US"/>
+              </w:rPr>
+            </w:pPr>
+            <w:r>
+              <w:rPr>
+                <w:rFonts w:hint="default" w:asciiTheme="minorHAnsi" w:hAnsiTheme="minorHAnsi" w:cstheme="minorHAnsi"/>
+                <w:lang w:val="en-US"/>
+              </w:rPr>
+              <w:t>3</w:t>
+            </w:r>
+          </w:p>
+        </w:tc>
+        <w:tc>
+          <w:tcPr>
+            <w:tcW w:w="1771" w:type="pct"/>
+          </w:tcPr>
+          <w:p>
+            <w:pPr>
+              <w:pStyle w:val="50"/>
+              <w:rPr>
+                <w:rFonts w:hint="default" w:asciiTheme="minorHAnsi" w:hAnsiTheme="minorHAnsi" w:cstheme="minorHAnsi"/>
+                <w:lang w:val="en-US"/>
+              </w:rPr>
+            </w:pPr>
+            <w:r>
+              <w:rPr>
+                <w:rFonts w:hint="default" w:asciiTheme="minorHAnsi" w:hAnsiTheme="minorHAnsi" w:cstheme="minorHAnsi"/>
+                <w:lang w:val="en-US"/>
+              </w:rPr>
+              <w:t>Emcure team will schedule meeting for  OnHold / Not Cleared points by early next week</w:t>
+            </w:r>
+          </w:p>
+        </w:tc>
+        <w:tc>
+          <w:tcPr>
+            <w:tcW w:w="670" w:type="pct"/>
+            <w:vAlign w:val="top"/>
+          </w:tcPr>
+          <w:p>
+            <w:pPr>
+              <w:pStyle w:val="50"/>
+              <w:rPr>
+                <w:rFonts w:hint="default" w:asciiTheme="minorHAnsi" w:hAnsiTheme="minorHAnsi" w:cstheme="minorHAnsi"/>
+                <w:lang w:val="en-US"/>
+              </w:rPr>
+            </w:pPr>
+            <w:r>
+              <w:rPr>
+                <w:rFonts w:hint="default" w:asciiTheme="minorHAnsi" w:hAnsiTheme="minorHAnsi" w:cstheme="minorHAnsi"/>
+                <w:lang w:val="en-US"/>
+              </w:rPr>
+              <w:t>Emcure Team</w:t>
+            </w:r>
+          </w:p>
+        </w:tc>
+        <w:tc>
+          <w:tcPr>
+            <w:tcW w:w="760" w:type="pct"/>
+            <w:vAlign w:val="top"/>
+          </w:tcPr>
+          <w:p>
+            <w:pPr>
+              <w:pStyle w:val="50"/>
+              <w:rPr>
+                <w:rFonts w:hint="default" w:asciiTheme="minorHAnsi" w:hAnsiTheme="minorHAnsi" w:cstheme="minorHAnsi"/>
+                <w:lang w:val="en-US"/>
+              </w:rPr>
+            </w:pPr>
+            <w:r>
+              <w:rPr>
+                <w:rFonts w:hint="default" w:asciiTheme="minorHAnsi" w:hAnsiTheme="minorHAnsi" w:cstheme="minorHAnsi"/>
+                <w:lang w:val="en-US"/>
+              </w:rPr>
+              <w:t>21-Jun-2023</w:t>
+            </w:r>
+          </w:p>
+        </w:tc>
+        <w:tc>
+          <w:tcPr>
+            <w:tcW w:w="809" w:type="pct"/>
+            <w:vAlign w:val="top"/>
+          </w:tcPr>
+          <w:p>
+            <w:pPr>
+              <w:pStyle w:val="50"/>
+              <w:rPr>
+                <w:rFonts w:hint="default" w:asciiTheme="minorHAnsi" w:hAnsiTheme="minorHAnsi" w:cstheme="minorHAnsi"/>
+                <w:lang w:val="en-US"/>
+              </w:rPr>
+            </w:pPr>
+            <w:r>
+              <w:rPr>
+                <w:rFonts w:hint="default" w:asciiTheme="minorHAnsi" w:hAnsiTheme="minorHAnsi" w:cstheme="minorHAnsi"/>
+                <w:lang w:val="en-US"/>
+              </w:rPr>
+              <w:t>27-Jun-2023</w:t>
+            </w:r>
+          </w:p>
+        </w:tc>
+        <w:tc>
+          <w:tcPr>
+            <w:tcW w:w="618" w:type="pct"/>
+            <w:vAlign w:val="top"/>
           </w:tcPr>
           <w:p>
             <w:pPr>

</xml_diff>